<commit_message>
criação navbar e menu
</commit_message>
<xml_diff>
--- a/Documentos/RELAÇÃO_DE_ARTEFATOS_rev2_Sprint1.docx
+++ b/Documentos/RELAÇÃO_DE_ARTEFATOS_rev2_Sprint1.docx
@@ -120,13 +120,29 @@
     <w:p>
       <w:pPr>
         <w:jc w:val="center"/>
-      </w:pPr>
-      <w:r>
         <w:rPr>
           <w:sz w:val="32"/>
           <w:szCs w:val="32"/>
         </w:rPr>
+      </w:pPr>
+      <w:r>
+        <w:rPr>
+          <w:sz w:val="32"/>
+          <w:szCs w:val="32"/>
+        </w:rPr>
         <w:t>de pequeno e médio porte</w:t>
+      </w:r>
+    </w:p>
+    <w:p>
+      <w:pPr>
+        <w:jc w:val="center"/>
+      </w:pPr>
+      <w:r>
+        <w:rPr>
+          <w:sz w:val="32"/>
+          <w:szCs w:val="32"/>
+        </w:rPr>
+        <w:t>(CliniLog)</w:t>
       </w:r>
     </w:p>
     <w:p>
@@ -269,21 +285,8 @@
                               <w:t>a</w:t>
                             </w:r>
                             <w:r>
-                              <w:t xml:space="preserve">. </w:t>
+                              <w:t>. Joselaine Valaski</w:t>
                             </w:r>
-                            <w:proofErr w:type="spellStart"/>
-                            <w:r>
-                              <w:t>Joselaine</w:t>
-                            </w:r>
-                            <w:proofErr w:type="spellEnd"/>
-                            <w:r>
-                              <w:t xml:space="preserve"> </w:t>
-                            </w:r>
-                            <w:proofErr w:type="spellStart"/>
-                            <w:r>
-                              <w:t>Valaski</w:t>
-                            </w:r>
-                            <w:proofErr w:type="spellEnd"/>
                           </w:p>
                           <w:p>
                             <w:pPr>
@@ -366,21 +369,8 @@
                         <w:t>a</w:t>
                       </w:r>
                       <w:r>
-                        <w:t xml:space="preserve">. </w:t>
+                        <w:t>. Joselaine Valaski</w:t>
                       </w:r>
-                      <w:proofErr w:type="spellStart"/>
-                      <w:r>
-                        <w:t>Joselaine</w:t>
-                      </w:r>
-                      <w:proofErr w:type="spellEnd"/>
-                      <w:r>
-                        <w:t xml:space="preserve"> </w:t>
-                      </w:r>
-                      <w:proofErr w:type="spellStart"/>
-                      <w:r>
-                        <w:t>Valaski</w:t>
-                      </w:r>
-                      <w:proofErr w:type="spellEnd"/>
                     </w:p>
                     <w:p>
                       <w:pPr>
@@ -498,11 +488,6 @@
       <w:pPr>
         <w:jc w:val="center"/>
       </w:pPr>
-    </w:p>
-    <w:p>
-      <w:pPr>
-        <w:jc w:val="center"/>
-      </w:pPr>
       <w:r>
         <w:t>Curitiba</w:t>
       </w:r>
@@ -2059,47 +2044,7 @@
                 <w:sz w:val="20"/>
                 <w:szCs w:val="20"/>
               </w:rPr>
-              <w:t>ERP para</w:t>
-            </w:r>
-            <w:r>
-              <w:rPr>
-                <w:rFonts w:eastAsia="Calibri"/>
-                <w:sz w:val="20"/>
-                <w:szCs w:val="20"/>
-              </w:rPr>
-              <w:t xml:space="preserve"> </w:t>
-            </w:r>
-            <w:r>
-              <w:rPr>
-                <w:rFonts w:eastAsia="Calibri"/>
-                <w:sz w:val="20"/>
-                <w:szCs w:val="20"/>
-              </w:rPr>
-              <w:t>c</w:t>
-            </w:r>
-            <w:r>
-              <w:rPr>
-                <w:rFonts w:eastAsia="Calibri"/>
-                <w:sz w:val="20"/>
-                <w:szCs w:val="20"/>
-              </w:rPr>
-              <w:t>línica</w:t>
-            </w:r>
-            <w:r>
-              <w:rPr>
-                <w:rFonts w:eastAsia="Calibri"/>
-                <w:sz w:val="20"/>
-                <w:szCs w:val="20"/>
-              </w:rPr>
-              <w:t>s</w:t>
-            </w:r>
-            <w:r>
-              <w:rPr>
-                <w:rFonts w:eastAsia="Calibri"/>
-                <w:sz w:val="20"/>
-                <w:szCs w:val="20"/>
-              </w:rPr>
-              <w:t xml:space="preserve"> de pequeno e médio porte</w:t>
+              <w:t>CliniLog</w:t>
             </w:r>
           </w:p>
         </w:tc>
@@ -3077,7 +3022,7 @@
                 <w:sz w:val="20"/>
                 <w:szCs w:val="20"/>
               </w:rPr>
-              <w:t>ERP para clínica</w:t>
+              <w:t>CliniLog</w:t>
             </w:r>
           </w:p>
         </w:tc>
@@ -12986,10 +12931,7 @@
                               <w:overflowPunct w:val="0"/>
                             </w:pPr>
                             <w:r>
-                              <w:t>ERP para Clínica</w:t>
-                            </w:r>
-                            <w:r>
-                              <w:t>s</w:t>
+                              <w:t>CliniLog</w:t>
                             </w:r>
                           </w:p>
                         </w:txbxContent>
@@ -13013,10 +12955,7 @@
                         <w:overflowPunct w:val="0"/>
                       </w:pPr>
                       <w:r>
-                        <w:t>ERP para Clínica</w:t>
-                      </w:r>
-                      <w:r>
-                        <w:t>s</w:t>
+                        <w:t>CliniLog</w:t>
                       </w:r>
                     </w:p>
                   </w:txbxContent>
@@ -13120,19 +13059,11 @@
         <w:pStyle w:val="Legenda"/>
       </w:pPr>
       <w:bookmarkStart w:id="11" w:name="_Toc101459512"/>
-      <w:proofErr w:type="spellStart"/>
       <w:r>
         <w:rPr>
           <w:lang w:val="en-US"/>
         </w:rPr>
-        <w:t>Figura</w:t>
-      </w:r>
-      <w:proofErr w:type="spellEnd"/>
-      <w:r>
-        <w:rPr>
-          <w:lang w:val="en-US"/>
-        </w:rPr>
-        <w:t xml:space="preserve"> </w:t>
+        <w:t xml:space="preserve">Figura </w:t>
       </w:r>
       <w:r>
         <w:fldChar w:fldCharType="begin"/>
@@ -13176,15 +13107,7 @@
       <w:bookmarkStart w:id="12" w:name="_Toc101112252"/>
       <w:r>
         <w:lastRenderedPageBreak/>
-        <w:t xml:space="preserve">ARTEFATO 5: Relação de </w:t>
-      </w:r>
-      <w:proofErr w:type="spellStart"/>
-      <w:r>
-        <w:t>User</w:t>
-      </w:r>
-      <w:proofErr w:type="spellEnd"/>
-      <w:r>
-        <w:t xml:space="preserve"> Stories</w:t>
+        <w:t>ARTEFATO 5: Relação de User Stories</w:t>
       </w:r>
       <w:bookmarkEnd w:id="12"/>
     </w:p>
@@ -13238,25 +13161,7 @@
                 <w:sz w:val="20"/>
                 <w:szCs w:val="20"/>
               </w:rPr>
-              <w:t xml:space="preserve">Relação de </w:t>
-            </w:r>
-            <w:proofErr w:type="spellStart"/>
-            <w:r>
-              <w:rPr>
-                <w:rFonts w:eastAsia="Calibri"/>
-                <w:sz w:val="20"/>
-                <w:szCs w:val="20"/>
-              </w:rPr>
-              <w:t>User</w:t>
-            </w:r>
-            <w:proofErr w:type="spellEnd"/>
-            <w:r>
-              <w:rPr>
-                <w:rFonts w:eastAsia="Calibri"/>
-                <w:sz w:val="20"/>
-                <w:szCs w:val="20"/>
-              </w:rPr>
-              <w:t xml:space="preserve"> Stories</w:t>
+              <w:t>Relação de User Stories</w:t>
             </w:r>
             <w:r>
               <w:rPr>
@@ -15167,15 +15072,7 @@
         <w:fldChar w:fldCharType="end"/>
       </w:r>
       <w:r>
-        <w:t xml:space="preserve"> - </w:t>
-      </w:r>
-      <w:proofErr w:type="spellStart"/>
-      <w:r>
-        <w:t>User</w:t>
-      </w:r>
-      <w:proofErr w:type="spellEnd"/>
-      <w:r>
-        <w:t xml:space="preserve"> Stories e Critérios de Aceite. Fonte: AGUIAR, F. 2018.</w:t>
+        <w:t xml:space="preserve"> - User Stories e Critérios de Aceite. Fonte: AGUIAR, F. 2018.</w:t>
       </w:r>
       <w:bookmarkEnd w:id="15"/>
       <w:bookmarkEnd w:id="16"/>
@@ -15914,15 +15811,7 @@
         <w:tab/>
       </w:r>
       <w:r>
-        <w:t xml:space="preserve">A ferramenta escolhida para gerenciamento do projeto foi o </w:t>
-      </w:r>
-      <w:proofErr w:type="spellStart"/>
-      <w:r>
-        <w:t>Trello</w:t>
-      </w:r>
-      <w:proofErr w:type="spellEnd"/>
-      <w:r>
-        <w:t xml:space="preserve"> devido</w:t>
+        <w:t>A ferramenta escolhida para gerenciamento do projeto foi o Trello devido</w:t>
       </w:r>
       <w:r>
         <w:t xml:space="preserve"> também</w:t>
@@ -16775,32 +16664,14 @@
         </w:rPr>
         <w:t xml:space="preserve">ARTEFATO 11: </w:t>
       </w:r>
-      <w:proofErr w:type="spellStart"/>
       <w:r>
         <w:rPr>
           <w:sz w:val="32"/>
           <w:szCs w:val="32"/>
         </w:rPr>
-        <w:t>Product</w:t>
-      </w:r>
-      <w:proofErr w:type="spellEnd"/>
-      <w:r>
-        <w:rPr>
-          <w:sz w:val="32"/>
-          <w:szCs w:val="32"/>
-        </w:rPr>
-        <w:t xml:space="preserve"> </w:t>
-      </w:r>
-      <w:proofErr w:type="spellStart"/>
-      <w:r>
-        <w:rPr>
-          <w:sz w:val="32"/>
-          <w:szCs w:val="32"/>
-        </w:rPr>
-        <w:t>Increment</w:t>
+        <w:t>Product Increment</w:t>
       </w:r>
       <w:bookmarkEnd w:id="28"/>
-      <w:proofErr w:type="spellEnd"/>
     </w:p>
     <w:p/>
     <w:p>
@@ -16849,53 +16720,12 @@
       <w:r>
         <w:t xml:space="preserve">AGUIAR, F. </w:t>
       </w:r>
-      <w:proofErr w:type="spellStart"/>
       <w:r>
         <w:rPr>
           <w:b/>
           <w:bCs/>
         </w:rPr>
-        <w:t>Product</w:t>
-      </w:r>
-      <w:proofErr w:type="spellEnd"/>
-      <w:r>
-        <w:rPr>
-          <w:b/>
-          <w:bCs/>
-        </w:rPr>
-        <w:t xml:space="preserve"> backlog </w:t>
-      </w:r>
-      <w:proofErr w:type="spellStart"/>
-      <w:r>
-        <w:rPr>
-          <w:b/>
-          <w:bCs/>
-        </w:rPr>
-        <w:t>building</w:t>
-      </w:r>
-      <w:proofErr w:type="spellEnd"/>
-      <w:r>
-        <w:rPr>
-          <w:b/>
-          <w:bCs/>
-        </w:rPr>
-        <w:t xml:space="preserve">: concepção de um </w:t>
-      </w:r>
-      <w:proofErr w:type="spellStart"/>
-      <w:r>
-        <w:rPr>
-          <w:b/>
-          <w:bCs/>
-        </w:rPr>
-        <w:t>product</w:t>
-      </w:r>
-      <w:proofErr w:type="spellEnd"/>
-      <w:r>
-        <w:rPr>
-          <w:b/>
-          <w:bCs/>
-        </w:rPr>
-        <w:t xml:space="preserve"> backlog efetivo</w:t>
+        <w:t>Product backlog building: concepção de um product backlog efetivo</w:t>
       </w:r>
       <w:r>
         <w:t xml:space="preserve">. 2018. Disponível em: </w:t>
@@ -16916,21 +16746,12 @@
       <w:r>
         <w:t xml:space="preserve">AGUIAR, F. </w:t>
       </w:r>
-      <w:proofErr w:type="spellStart"/>
       <w:r>
         <w:rPr>
           <w:b/>
           <w:bCs/>
         </w:rPr>
-        <w:t>PBB_Canvas</w:t>
-      </w:r>
-      <w:proofErr w:type="spellEnd"/>
-      <w:r>
-        <w:rPr>
-          <w:b/>
-          <w:bCs/>
-        </w:rPr>
-        <w:t xml:space="preserve"> Template</w:t>
+        <w:t>PBB_Canvas Template</w:t>
       </w:r>
       <w:r>
         <w:t xml:space="preserve">. 2018. Disponível em: </w:t>
@@ -18076,25 +17897,25 @@
       </w:rPr>
     </w:lvl>
   </w:abstractNum>
-  <w:num w:numId="1">
+  <w:num w:numId="1" w16cid:durableId="948467099">
     <w:abstractNumId w:val="5"/>
   </w:num>
-  <w:num w:numId="2">
+  <w:num w:numId="2" w16cid:durableId="1045526932">
     <w:abstractNumId w:val="2"/>
   </w:num>
-  <w:num w:numId="3">
+  <w:num w:numId="3" w16cid:durableId="1019233384">
     <w:abstractNumId w:val="6"/>
   </w:num>
-  <w:num w:numId="4">
+  <w:num w:numId="4" w16cid:durableId="1202136970">
     <w:abstractNumId w:val="4"/>
   </w:num>
-  <w:num w:numId="5">
+  <w:num w:numId="5" w16cid:durableId="1094740311">
     <w:abstractNumId w:val="0"/>
   </w:num>
-  <w:num w:numId="6">
+  <w:num w:numId="6" w16cid:durableId="539783500">
     <w:abstractNumId w:val="1"/>
   </w:num>
-  <w:num w:numId="7">
+  <w:num w:numId="7" w16cid:durableId="1078600477">
     <w:abstractNumId w:val="3"/>
   </w:num>
 </w:numbering>
@@ -19767,15 +19588,6 @@
 </file>
 
 <file path=customXml/item1.xml><?xml version="1.0" encoding="utf-8"?>
-<?mso-contentType ?>
-<FormTemplates xmlns="http://schemas.microsoft.com/sharepoint/v3/contenttype/forms">
-  <Display>DocumentLibraryForm</Display>
-  <Edit>DocumentLibraryForm</Edit>
-  <New>DocumentLibraryForm</New>
-</FormTemplates>
-</file>
-
-<file path=customXml/item2.xml><?xml version="1.0" encoding="utf-8"?>
 <p:properties xmlns:p="http://schemas.microsoft.com/office/2006/metadata/properties" xmlns:xsi="http://www.w3.org/2001/XMLSchema-instance" xmlns:pc="http://schemas.microsoft.com/office/infopath/2007/PartnerControls">
   <documentManagement>
     <Self_Registration_Enabled xmlns="62040d15-2a0f-436b-b36b-d0997ccb9385" xsi:nil="true"/>
@@ -19830,11 +19642,16 @@
 </p:properties>
 </file>
 
-<file path=customXml/item3.xml><?xml version="1.0" encoding="utf-8"?>
-<b:Sources xmlns:b="http://schemas.openxmlformats.org/officeDocument/2006/bibliography" xmlns="http://schemas.openxmlformats.org/officeDocument/2006/bibliography" SelectedStyle="\APASixthEditionOfficeOnline.xsl" StyleName="APA" Version="6"/>
+<file path=customXml/item2.xml><?xml version="1.0" encoding="utf-8"?>
+<?mso-contentType ?>
+<FormTemplates xmlns="http://schemas.microsoft.com/sharepoint/v3/contenttype/forms">
+  <Display>DocumentLibraryForm</Display>
+  <Edit>DocumentLibraryForm</Edit>
+  <New>DocumentLibraryForm</New>
+</FormTemplates>
 </file>
 
-<file path=customXml/item4.xml><?xml version="1.0" encoding="utf-8"?>
+<file path=customXml/item3.xml><?xml version="1.0" encoding="utf-8"?>
 <ct:contentTypeSchema xmlns:ct="http://schemas.microsoft.com/office/2006/metadata/contentType" xmlns:ma="http://schemas.microsoft.com/office/2006/metadata/properties/metaAttributes" ct:_="" ma:_="" ma:contentTypeName="Document" ma:contentTypeID="0x01010041D9E00BB80FC442A2C2A7499C3714C9" ma:contentTypeVersion="38" ma:contentTypeDescription="Create a new document." ma:contentTypeScope="" ma:versionID="180907cabd1390ce6ba84695c2ac9765">
   <xsd:schema xmlns:xsd="http://www.w3.org/2001/XMLSchema" xmlns:xs="http://www.w3.org/2001/XMLSchema" xmlns:p="http://schemas.microsoft.com/office/2006/metadata/properties" xmlns:ns1="http://schemas.microsoft.com/sharepoint/v3" xmlns:ns3="62040d15-2a0f-436b-b36b-d0997ccb9385" xmlns:ns4="b88ab0f6-212d-4a79-9c89-e60cf90a1af2" targetNamespace="http://schemas.microsoft.com/office/2006/metadata/properties" ma:root="true" ma:fieldsID="d2ec7b8458867c643376c7ad39137ce4" ns1:_="" ns3:_="" ns4:_="">
     <xsd:import namespace="http://schemas.microsoft.com/sharepoint/v3"/>
@@ -20280,15 +20097,11 @@
 </ct:contentTypeSchema>
 </file>
 
-<file path=customXml/itemProps1.xml><?xml version="1.0" encoding="utf-8"?>
-<ds:datastoreItem xmlns:ds="http://schemas.openxmlformats.org/officeDocument/2006/customXml" ds:itemID="{11B1DE72-80E9-4162-B852-7908AAB96FDA}">
-  <ds:schemaRefs>
-    <ds:schemaRef ds:uri="http://schemas.microsoft.com/sharepoint/v3/contenttype/forms"/>
-  </ds:schemaRefs>
-</ds:datastoreItem>
+<file path=customXml/item4.xml><?xml version="1.0" encoding="utf-8"?>
+<b:Sources xmlns:b="http://schemas.openxmlformats.org/officeDocument/2006/bibliography" xmlns="http://schemas.openxmlformats.org/officeDocument/2006/bibliography" SelectedStyle="\APASixthEditionOfficeOnline.xsl" StyleName="APA" Version="6"/>
 </file>
 
-<file path=customXml/itemProps2.xml><?xml version="1.0" encoding="utf-8"?>
+<file path=customXml/itemProps1.xml><?xml version="1.0" encoding="utf-8"?>
 <ds:datastoreItem xmlns:ds="http://schemas.openxmlformats.org/officeDocument/2006/customXml" ds:itemID="{95F86C99-42FA-4EA1-8E50-0FBF23CAF963}">
   <ds:schemaRefs>
     <ds:schemaRef ds:uri="http://schemas.microsoft.com/office/2006/metadata/properties"/>
@@ -20299,15 +20112,15 @@
 </ds:datastoreItem>
 </file>
 
-<file path=customXml/itemProps3.xml><?xml version="1.0" encoding="utf-8"?>
-<ds:datastoreItem xmlns:ds="http://schemas.openxmlformats.org/officeDocument/2006/customXml" ds:itemID="{5070FE65-AA96-43AB-8429-E23F25CB8DC5}">
+<file path=customXml/itemProps2.xml><?xml version="1.0" encoding="utf-8"?>
+<ds:datastoreItem xmlns:ds="http://schemas.openxmlformats.org/officeDocument/2006/customXml" ds:itemID="{11B1DE72-80E9-4162-B852-7908AAB96FDA}">
   <ds:schemaRefs>
-    <ds:schemaRef ds:uri="http://schemas.openxmlformats.org/officeDocument/2006/bibliography"/>
+    <ds:schemaRef ds:uri="http://schemas.microsoft.com/sharepoint/v3/contenttype/forms"/>
   </ds:schemaRefs>
 </ds:datastoreItem>
 </file>
 
-<file path=customXml/itemProps4.xml><?xml version="1.0" encoding="utf-8"?>
+<file path=customXml/itemProps3.xml><?xml version="1.0" encoding="utf-8"?>
 <ds:datastoreItem xmlns:ds="http://schemas.openxmlformats.org/officeDocument/2006/customXml" ds:itemID="{EBB89DE7-2D48-4732-AF70-689A5CB07B71}">
   <ds:schemaRefs>
     <ds:schemaRef ds:uri="http://schemas.microsoft.com/office/2006/metadata/contentType"/>
@@ -20325,4 +20138,12 @@
     <ds:schemaRef ds:uri="http://schemas.microsoft.com/internal/obd"/>
   </ds:schemaRefs>
 </ds:datastoreItem>
+</file>
+
+<file path=customXml/itemProps4.xml><?xml version="1.0" encoding="utf-8"?>
+<ds:datastoreItem xmlns:ds="http://schemas.openxmlformats.org/officeDocument/2006/customXml" ds:itemID="{5070FE65-AA96-43AB-8429-E23F25CB8DC5}">
+  <ds:schemaRefs>
+    <ds:schemaRef ds:uri="http://schemas.openxmlformats.org/officeDocument/2006/bibliography"/>
+  </ds:schemaRefs>
+</ds:datastoreItem>
 </file>
</xml_diff>